<commit_message>
Last-1 upload for week05
</commit_message>
<xml_diff>
--- a/week05/notes_week05.docx
+++ b/week05/notes_week05.docx
@@ -2,6 +2,1059 @@
 <file path=word/document.xml><?xml version="1.0" encoding="utf-8"?>
 <w:document xmlns:wpc="http://schemas.microsoft.com/office/word/2010/wordprocessingCanvas" xmlns:cx="http://schemas.microsoft.com/office/drawing/2014/chartex" xmlns:cx1="http://schemas.microsoft.com/office/drawing/2015/9/8/chartex" xmlns:cx2="http://schemas.microsoft.com/office/drawing/2015/10/21/chartex" xmlns:cx3="http://schemas.microsoft.com/office/drawing/2016/5/9/chartex" xmlns:cx4="http://schemas.microsoft.com/office/drawing/2016/5/10/chartex" xmlns:cx5="http://schemas.microsoft.com/office/drawing/2016/5/11/chartex" xmlns:cx6="http://schemas.microsoft.com/office/drawing/2016/5/12/chartex" xmlns:cx7="http://schemas.microsoft.com/office/drawing/2016/5/13/chartex" xmlns:cx8="http://schemas.microsoft.com/office/drawing/2016/5/14/chartex" xmlns:mc="http://schemas.openxmlformats.org/markup-compatibility/2006" xmlns:aink="http://schemas.microsoft.com/office/drawing/2016/ink" xmlns:am3d="http://schemas.microsoft.com/office/drawing/2017/model3d" xmlns:o="urn:schemas-microsoft-com:office:office" xmlns:r="http://schemas.openxmlformats.org/officeDocument/2006/relationships" xmlns:m="http://schemas.openxmlformats.org/officeDocument/2006/math" xmlns:v="urn:schemas-microsoft-com:vml" xmlns:wp14="http://schemas.microsoft.com/office/word/2010/wordprocessingDrawing" xmlns:wp="http://schemas.openxmlformats.org/drawingml/2006/wordprocessingDrawing" xmlns:w10="urn:schemas-microsoft-com:office:word" xmlns:w="http://schemas.openxmlformats.org/wordprocessingml/2006/main" xmlns:w14="http://schemas.microsoft.com/office/word/2010/wordml" xmlns:w15="http://schemas.microsoft.com/office/word/2012/wordml" xmlns:w16cex="http://schemas.microsoft.com/office/word/2018/wordml/cex" xmlns:w16cid="http://schemas.microsoft.com/office/word/2016/wordml/cid" xmlns:w16="http://schemas.microsoft.com/office/word/2018/wordml" xmlns:w16se="http://schemas.microsoft.com/office/word/2015/wordml/symex" xmlns:wpg="http://schemas.microsoft.com/office/word/2010/wordprocessingGroup" xmlns:wpi="http://schemas.microsoft.com/office/word/2010/wordprocessingInk" xmlns:wne="http://schemas.microsoft.com/office/word/2006/wordml" xmlns:wps="http://schemas.microsoft.com/office/word/2010/wordprocessingShape" mc:Ignorable="w14 w15 w16se w16cid w16 w16cex wp14">
   <w:body>
+    <w:p>
+      <w:pPr>
+        <w:rPr>
+          <w:b/>
+          <w:bCs/>
+          <w:sz w:val="28"/>
+          <w:szCs w:val="28"/>
+        </w:rPr>
+      </w:pPr>
+      <w:r>
+        <w:rPr>
+          <w:b/>
+          <w:bCs/>
+          <w:sz w:val="28"/>
+          <w:szCs w:val="28"/>
+        </w:rPr>
+        <w:t>Week 5 Notes</w:t>
+      </w:r>
+    </w:p>
+    <w:p>
+      <w:pPr>
+        <w:rPr>
+          <w:b/>
+          <w:bCs/>
+          <w:sz w:val="28"/>
+          <w:szCs w:val="28"/>
+        </w:rPr>
+      </w:pPr>
+      <w:r>
+        <w:rPr>
+          <w:b/>
+          <w:bCs/>
+          <w:sz w:val="28"/>
+          <w:szCs w:val="28"/>
+        </w:rPr>
+        <w:t>Testing and Debugging-Chapter 10</w:t>
+      </w:r>
+    </w:p>
+    <w:p/>
+    <w:p>
+      <w:pPr>
+        <w:rPr>
+          <w:u w:val="single"/>
+        </w:rPr>
+      </w:pPr>
+      <w:r>
+        <w:rPr>
+          <w:u w:val="single"/>
+        </w:rPr>
+        <w:t>Errors, Exceptions, and Warnings</w:t>
+      </w:r>
+    </w:p>
+    <w:p/>
+    <w:p>
+      <w:r>
+        <w:t>System Error—There is a problem with the system or external devices that is being interfaced.</w:t>
+      </w:r>
+    </w:p>
+    <w:p>
+      <w:r>
+        <w:t>Programmer Error—The program contains incorrect syntax or faulty logic; --could be a typo.</w:t>
+      </w:r>
+    </w:p>
+    <w:p>
+      <w:r>
+        <w:t>User Error—the user has entered data incorrectly which the program is unable to handle.</w:t>
+      </w:r>
+    </w:p>
+    <w:p/>
+    <w:p>
+      <w:r>
+        <w:t xml:space="preserve">We should try to limit user errors by good programming and </w:t>
+      </w:r>
+      <w:proofErr w:type="spellStart"/>
+      <w:r>
+        <w:t>interactons</w:t>
+      </w:r>
+      <w:proofErr w:type="spellEnd"/>
+      <w:r>
+        <w:t xml:space="preserve">…the program should be </w:t>
+      </w:r>
+      <w:proofErr w:type="spellStart"/>
+      <w:r>
+        <w:t>deisgned</w:t>
+      </w:r>
+      <w:proofErr w:type="spellEnd"/>
+      <w:r>
+        <w:t xml:space="preserve"> so that Users can’t make mistakes.</w:t>
+      </w:r>
+    </w:p>
+    <w:p/>
+    <w:p>
+      <w:pPr>
+        <w:rPr>
+          <w:b/>
+          <w:bCs/>
+        </w:rPr>
+      </w:pPr>
+      <w:r>
+        <w:rPr>
+          <w:b/>
+          <w:bCs/>
+        </w:rPr>
+        <w:t>Exceptions</w:t>
+      </w:r>
+    </w:p>
+    <w:p>
+      <w:r>
+        <w:t>An exception is an error that produces a return value that can then be used by the program to deal with the error…such as “undefined”.</w:t>
+      </w:r>
+    </w:p>
+    <w:p/>
+    <w:p>
+      <w:pPr>
+        <w:rPr>
+          <w:b/>
+          <w:bCs/>
+        </w:rPr>
+      </w:pPr>
+      <w:r>
+        <w:rPr>
+          <w:b/>
+          <w:bCs/>
+        </w:rPr>
+        <w:t>Stack Traces</w:t>
+      </w:r>
+    </w:p>
+    <w:p>
+      <w:r>
+        <w:t>They are sequences of functions or methods calls that lead to the point where the error occurred…the work backwards from one point to where the error occurred.</w:t>
+      </w:r>
+    </w:p>
+    <w:p>
+      <w:pPr>
+        <w:rPr>
+          <w:b/>
+          <w:bCs/>
+        </w:rPr>
+      </w:pPr>
+    </w:p>
+    <w:p>
+      <w:pPr>
+        <w:rPr>
+          <w:b/>
+          <w:bCs/>
+        </w:rPr>
+      </w:pPr>
+      <w:r>
+        <w:rPr>
+          <w:b/>
+          <w:bCs/>
+        </w:rPr>
+        <w:t>Warnings</w:t>
+      </w:r>
+    </w:p>
+    <w:p>
+      <w:r>
+        <w:t>Occurs if there are errors in the code that isn’t enough to cause the program to crash.</w:t>
+      </w:r>
+    </w:p>
+    <w:p/>
+    <w:p>
+      <w:r>
+        <w:t>Warnings and exceptions are presented differently depending the environment or on the browser.</w:t>
+      </w:r>
+    </w:p>
+    <w:p/>
+    <w:p>
+      <w:pPr>
+        <w:rPr>
+          <w:b/>
+          <w:bCs/>
+          <w:u w:val="single"/>
+        </w:rPr>
+      </w:pPr>
+      <w:r>
+        <w:rPr>
+          <w:b/>
+          <w:bCs/>
+          <w:u w:val="single"/>
+        </w:rPr>
+        <w:t>The Importance of Testing and Debugging</w:t>
+      </w:r>
+    </w:p>
+    <w:p/>
+    <w:p>
+      <w:r>
+        <w:t>Failing silently makes errors more difficult to spot and track down…so you want them to fail loudly</w:t>
+      </w:r>
+      <w:proofErr w:type="gramStart"/>
+      <w:r>
+        <w:t>….or</w:t>
+      </w:r>
+      <w:proofErr w:type="gramEnd"/>
+      <w:r>
+        <w:t xml:space="preserve"> at least loud and graceful.</w:t>
+      </w:r>
+    </w:p>
+    <w:p/>
+    <w:p>
+      <w:pPr>
+        <w:rPr>
+          <w:b/>
+          <w:bCs/>
+          <w:u w:val="single"/>
+        </w:rPr>
+      </w:pPr>
+      <w:r>
+        <w:rPr>
+          <w:b/>
+          <w:bCs/>
+          <w:u w:val="single"/>
+        </w:rPr>
+        <w:t>Strict Mode</w:t>
+      </w:r>
+    </w:p>
+    <w:p>
+      <w:r>
+        <w:t xml:space="preserve">Produces more </w:t>
+      </w:r>
+      <w:proofErr w:type="spellStart"/>
+      <w:r>
+        <w:t>excpetions</w:t>
+      </w:r>
+      <w:proofErr w:type="spellEnd"/>
+      <w:r>
+        <w:t xml:space="preserve"> and warnings and prohibits the use of some deprecated features…helps eliminate poor style.   It will throw exceptions If sloppy code is used.</w:t>
+      </w:r>
+    </w:p>
+    <w:p/>
+    <w:p>
+      <w:r>
+        <w:t>Strict mode is often referred to as “sloppy mode”.</w:t>
+      </w:r>
+    </w:p>
+    <w:p/>
+    <w:p>
+      <w:r>
+        <w:t xml:space="preserve">To </w:t>
+      </w:r>
+      <w:proofErr w:type="spellStart"/>
+      <w:r>
+        <w:t>initate</w:t>
+      </w:r>
+      <w:proofErr w:type="spellEnd"/>
+      <w:r>
+        <w:t xml:space="preserve"> it….’use strict</w:t>
+      </w:r>
+      <w:proofErr w:type="gramStart"/>
+      <w:r>
+        <w:t>’;</w:t>
+      </w:r>
+      <w:proofErr w:type="gramEnd"/>
+    </w:p>
+    <w:p/>
+    <w:p>
+      <w:r>
+        <w:t>--you can put it in a function—per function basis or at the beginning of a file.</w:t>
+      </w:r>
+    </w:p>
+    <w:p/>
+    <w:p>
+      <w:r>
+        <w:t>Linting tools test the quality of JS code beyond the strict mode.</w:t>
+      </w:r>
+    </w:p>
+    <w:p>
+      <w:r>
+        <w:t>--enforce programming style guides</w:t>
+      </w:r>
+      <w:proofErr w:type="gramStart"/>
+      <w:r>
+        <w:t>….there</w:t>
+      </w:r>
+      <w:proofErr w:type="gramEnd"/>
+      <w:r>
+        <w:t xml:space="preserve"> are plug ins, online, software tools for linting.</w:t>
+      </w:r>
+    </w:p>
+    <w:p>
+      <w:pPr>
+        <w:rPr>
+          <w:b/>
+          <w:bCs/>
+          <w:u w:val="single"/>
+        </w:rPr>
+      </w:pPr>
+      <w:r>
+        <w:rPr>
+          <w:b/>
+          <w:bCs/>
+          <w:u w:val="single"/>
+        </w:rPr>
+        <w:lastRenderedPageBreak/>
+        <w:t>Feature Detection</w:t>
+      </w:r>
+    </w:p>
+    <w:p/>
+    <w:p>
+      <w:r>
+        <w:t xml:space="preserve">You can’t always rely on users having up-to-date browsers.  </w:t>
+      </w:r>
+      <w:proofErr w:type="gramStart"/>
+      <w:r>
+        <w:t>So</w:t>
+      </w:r>
+      <w:proofErr w:type="gramEnd"/>
+      <w:r>
+        <w:t xml:space="preserve"> they may not be able to use all features in a program.  Detect and prevent problems with feature detection methods.</w:t>
+      </w:r>
+    </w:p>
+    <w:p/>
+    <w:p>
+      <w:r>
+        <w:t>--if statement to check for an object.</w:t>
+      </w:r>
+    </w:p>
+    <w:p>
+      <w:r>
+        <w:t>if (</w:t>
+      </w:r>
+      <w:proofErr w:type="spellStart"/>
+      <w:proofErr w:type="gramStart"/>
+      <w:r>
+        <w:t>window.holoDeck</w:t>
+      </w:r>
+      <w:proofErr w:type="spellEnd"/>
+      <w:proofErr w:type="gramEnd"/>
+      <w:r>
+        <w:t>) {</w:t>
+      </w:r>
+    </w:p>
+    <w:p>
+      <w:r>
+        <w:t xml:space="preserve">    </w:t>
+      </w:r>
+      <w:proofErr w:type="spellStart"/>
+      <w:r>
+        <w:t>virtualReality.activate</w:t>
+      </w:r>
+      <w:proofErr w:type="spellEnd"/>
+      <w:r>
+        <w:t>(</w:t>
+      </w:r>
+      <w:proofErr w:type="gramStart"/>
+      <w:r>
+        <w:t>);</w:t>
+      </w:r>
+      <w:proofErr w:type="gramEnd"/>
+    </w:p>
+    <w:p>
+      <w:r>
+        <w:t>}</w:t>
+      </w:r>
+    </w:p>
+    <w:p/>
+    <w:p>
+      <w:r>
+        <w:t>Libraries also can help detect—</w:t>
+      </w:r>
+      <w:proofErr w:type="spellStart"/>
+      <w:r>
+        <w:t>Modernizr</w:t>
+      </w:r>
+      <w:proofErr w:type="spellEnd"/>
+      <w:r>
+        <w:t xml:space="preserve"> and “Can I Use</w:t>
+      </w:r>
+      <w:proofErr w:type="gramStart"/>
+      <w:r>
+        <w:t>?”…</w:t>
+      </w:r>
+      <w:proofErr w:type="gramEnd"/>
+      <w:r>
+        <w:t>browser sniffing was the old way.</w:t>
+      </w:r>
+    </w:p>
+    <w:p/>
+    <w:p>
+      <w:r>
+        <w:t>“</w:t>
+      </w:r>
+      <w:proofErr w:type="gramStart"/>
+      <w:r>
+        <w:t>alert</w:t>
+      </w:r>
+      <w:proofErr w:type="gramEnd"/>
+      <w:r>
+        <w:t xml:space="preserve"> method” was often used to help debug…but now consoles are better.</w:t>
+      </w:r>
+    </w:p>
+    <w:p/>
+    <w:p>
+      <w:pPr>
+        <w:rPr>
+          <w:b/>
+          <w:bCs/>
+        </w:rPr>
+      </w:pPr>
+      <w:r>
+        <w:rPr>
+          <w:b/>
+          <w:bCs/>
+        </w:rPr>
+        <w:t>Using the Console</w:t>
+      </w:r>
+    </w:p>
+    <w:p>
+      <w:r>
+        <w:t>Consoles log information that is helpful to debugging</w:t>
+      </w:r>
+      <w:proofErr w:type="gramStart"/>
+      <w:r>
+        <w:t>….console.log</w:t>
+      </w:r>
+      <w:proofErr w:type="gramEnd"/>
+      <w:r>
+        <w:t>();</w:t>
+      </w:r>
+    </w:p>
+    <w:p/>
+    <w:p>
+      <w:r>
+        <w:t>--</w:t>
+      </w:r>
+      <w:proofErr w:type="spellStart"/>
+      <w:proofErr w:type="gramStart"/>
+      <w:r>
+        <w:t>console.trace</w:t>
+      </w:r>
+      <w:proofErr w:type="spellEnd"/>
+      <w:proofErr w:type="gramEnd"/>
+      <w:r>
+        <w:t xml:space="preserve">() method will log an interactive stack trace in the console.  This will show the functions that were called </w:t>
+      </w:r>
+      <w:proofErr w:type="gramStart"/>
+      <w:r>
+        <w:t>In</w:t>
+      </w:r>
+      <w:proofErr w:type="gramEnd"/>
+      <w:r>
+        <w:t xml:space="preserve"> the lead up to an exception.</w:t>
+      </w:r>
+    </w:p>
+    <w:p/>
+    <w:p>
+      <w:pPr>
+        <w:rPr>
+          <w:b/>
+          <w:bCs/>
+        </w:rPr>
+      </w:pPr>
+      <w:r>
+        <w:rPr>
+          <w:b/>
+          <w:bCs/>
+        </w:rPr>
+        <w:t>Debugging Tools</w:t>
+      </w:r>
+    </w:p>
+    <w:p/>
+    <w:p>
+      <w:r>
+        <w:t>Breakpoints in code will pause it at certain points.</w:t>
+      </w:r>
+    </w:p>
+    <w:p/>
+    <w:p>
+      <w:r>
+        <w:t>The main Browsers have documentation for how to track bugs.</w:t>
+      </w:r>
+    </w:p>
+    <w:p/>
+    <w:p>
+      <w:r>
+        <w:t xml:space="preserve">The “debugger” keyword will create a breakpoint in the code that will pause the execution of the code and allow you to see where the program is currently up to.   </w:t>
+      </w:r>
+      <w:proofErr w:type="spellStart"/>
+      <w:r>
+        <w:t>Debuig</w:t>
+      </w:r>
+      <w:proofErr w:type="spellEnd"/>
+      <w:r>
+        <w:t xml:space="preserve"> tool will automatically kick in and you’ll be able to see the value of the variable by hoovering over it.</w:t>
+      </w:r>
+    </w:p>
+    <w:p/>
+    <w:p>
+      <w:pPr>
+        <w:rPr>
+          <w:b/>
+          <w:bCs/>
+          <w:u w:val="single"/>
+        </w:rPr>
+      </w:pPr>
+      <w:r>
+        <w:rPr>
+          <w:b/>
+          <w:bCs/>
+          <w:u w:val="single"/>
+        </w:rPr>
+        <w:t>Error Objects</w:t>
+      </w:r>
+    </w:p>
+    <w:p>
+      <w:pPr>
+        <w:rPr>
+          <w:b/>
+          <w:bCs/>
+          <w:u w:val="single"/>
+        </w:rPr>
+      </w:pPr>
+    </w:p>
+    <w:p>
+      <w:r>
+        <w:t>An object error can be created by the programmer by the host environment or a constructor function.</w:t>
+      </w:r>
+    </w:p>
+    <w:p/>
+    <w:p>
+      <w:proofErr w:type="spellStart"/>
+      <w:r>
+        <w:rPr>
+          <w:u w:val="single"/>
+        </w:rPr>
+        <w:t>EvalError</w:t>
+      </w:r>
+      <w:proofErr w:type="spellEnd"/>
+      <w:r>
+        <w:rPr>
+          <w:u w:val="single"/>
+        </w:rPr>
+        <w:t xml:space="preserve"> </w:t>
+      </w:r>
+      <w:r>
+        <w:t xml:space="preserve">is </w:t>
+      </w:r>
+      <w:r>
+        <w:t xml:space="preserve">not used in the current ECMAScript specification and only retained for backwards compatibility. It was used to identify errors when using the </w:t>
+      </w:r>
+      <w:proofErr w:type="spellStart"/>
+      <w:proofErr w:type="gramStart"/>
+      <w:r>
+        <w:t>globaleval</w:t>
+      </w:r>
+      <w:proofErr w:type="spellEnd"/>
+      <w:r>
+        <w:t>(</w:t>
+      </w:r>
+      <w:proofErr w:type="gramEnd"/>
+      <w:r>
+        <w:t>)function.</w:t>
+      </w:r>
+    </w:p>
+    <w:p/>
+    <w:p>
+      <w:proofErr w:type="spellStart"/>
+      <w:r>
+        <w:rPr>
+          <w:u w:val="single"/>
+        </w:rPr>
+        <w:t>RangeError</w:t>
+      </w:r>
+      <w:proofErr w:type="spellEnd"/>
+      <w:r>
+        <w:t xml:space="preserve"> </w:t>
+      </w:r>
+      <w:r>
+        <w:t>is thrown when a number is outside an allowable range of values.</w:t>
+      </w:r>
+    </w:p>
+    <w:p/>
+    <w:p>
+      <w:proofErr w:type="spellStart"/>
+      <w:r>
+        <w:rPr>
+          <w:u w:val="single"/>
+        </w:rPr>
+        <w:t>ReferenceError</w:t>
+      </w:r>
+      <w:proofErr w:type="spellEnd"/>
+      <w:r>
+        <w:t xml:space="preserve"> </w:t>
+      </w:r>
+      <w:r>
+        <w:t>is thrown when a reference is made to an item that doesn’t exist. For example, calling a function that hasn't been defined.</w:t>
+      </w:r>
+    </w:p>
+    <w:p/>
+    <w:p>
+      <w:proofErr w:type="spellStart"/>
+      <w:r>
+        <w:rPr>
+          <w:u w:val="single"/>
+        </w:rPr>
+        <w:t>SyntaxError</w:t>
+      </w:r>
+      <w:proofErr w:type="spellEnd"/>
+      <w:r>
+        <w:t xml:space="preserve"> </w:t>
+      </w:r>
+      <w:r>
+        <w:t>is thrown when there’s an error in the code’s syntax.</w:t>
+      </w:r>
+    </w:p>
+    <w:p/>
+    <w:p>
+      <w:proofErr w:type="spellStart"/>
+      <w:r>
+        <w:rPr>
+          <w:u w:val="single"/>
+        </w:rPr>
+        <w:t>TypeError</w:t>
+      </w:r>
+      <w:proofErr w:type="spellEnd"/>
+      <w:r>
+        <w:t xml:space="preserve"> </w:t>
+      </w:r>
+      <w:r>
+        <w:t>is thrown when there’s an error in the type of value used; for example, a string is used when a number is expected.</w:t>
+      </w:r>
+    </w:p>
+    <w:p/>
+    <w:p>
+      <w:proofErr w:type="spellStart"/>
+      <w:r>
+        <w:rPr>
+          <w:u w:val="single"/>
+        </w:rPr>
+        <w:t>URIError</w:t>
+      </w:r>
+      <w:proofErr w:type="spellEnd"/>
+      <w:r>
+        <w:t xml:space="preserve"> </w:t>
+      </w:r>
+      <w:r>
+        <w:t>is thrown when there’s a problem encoding or decoding the URI.</w:t>
+      </w:r>
+    </w:p>
+    <w:p/>
+    <w:p>
+      <w:proofErr w:type="spellStart"/>
+      <w:r>
+        <w:rPr>
+          <w:u w:val="single"/>
+        </w:rPr>
+        <w:t>InternalError</w:t>
+      </w:r>
+      <w:proofErr w:type="spellEnd"/>
+      <w:r>
+        <w:t xml:space="preserve"> </w:t>
+      </w:r>
+      <w:r>
+        <w:t>is a non-standard error that is thrown when an error occurs in the JavaScript engine. A common cause of this too much recursion.</w:t>
+      </w:r>
+    </w:p>
+    <w:p/>
+    <w:p>
+      <w:r>
+        <w:t>Throwing Exceptions</w:t>
+      </w:r>
+    </w:p>
+    <w:p>
+      <w:r>
+        <w:t>Use a throw statement to make your own exceptions</w:t>
+      </w:r>
+      <w:proofErr w:type="gramStart"/>
+      <w:r>
+        <w:t>….the</w:t>
+      </w:r>
+      <w:proofErr w:type="gramEnd"/>
+      <w:r>
+        <w:t xml:space="preserve"> program will then stop.  It is best to through an error object.</w:t>
+      </w:r>
+    </w:p>
+    <w:p/>
+    <w:p>
+      <w:r>
+        <w:t>Can use if statements:</w:t>
+      </w:r>
+    </w:p>
+    <w:p/>
+    <w:p>
+      <w:r>
+        <w:t xml:space="preserve">function </w:t>
+      </w:r>
+      <w:proofErr w:type="spellStart"/>
+      <w:r>
+        <w:t>squareRoot</w:t>
+      </w:r>
+      <w:proofErr w:type="spellEnd"/>
+      <w:r>
+        <w:t>(number) {</w:t>
+      </w:r>
+    </w:p>
+    <w:p>
+      <w:r>
+        <w:t xml:space="preserve">    '</w:t>
+      </w:r>
+      <w:proofErr w:type="gramStart"/>
+      <w:r>
+        <w:t>use</w:t>
+      </w:r>
+      <w:proofErr w:type="gramEnd"/>
+      <w:r>
+        <w:t xml:space="preserve"> strict';</w:t>
+      </w:r>
+    </w:p>
+    <w:p>
+      <w:r>
+        <w:t xml:space="preserve">    if (number &lt; 0) {</w:t>
+      </w:r>
+    </w:p>
+    <w:p>
+      <w:r>
+        <w:t xml:space="preserve">        throw new </w:t>
+      </w:r>
+      <w:proofErr w:type="spellStart"/>
+      <w:proofErr w:type="gramStart"/>
+      <w:r>
+        <w:t>RangeError</w:t>
+      </w:r>
+      <w:proofErr w:type="spellEnd"/>
+      <w:r>
+        <w:t>(</w:t>
+      </w:r>
+      <w:proofErr w:type="gramEnd"/>
+      <w:r>
+        <w:t>'You can't find the square root of negative numbers')</w:t>
+      </w:r>
+    </w:p>
+    <w:p>
+      <w:r>
+        <w:t xml:space="preserve">    }</w:t>
+      </w:r>
+    </w:p>
+    <w:p>
+      <w:r>
+        <w:t xml:space="preserve">    return </w:t>
+      </w:r>
+      <w:proofErr w:type="spellStart"/>
+      <w:r>
+        <w:t>Math.sqrt</w:t>
+      </w:r>
+      <w:proofErr w:type="spellEnd"/>
+      <w:r>
+        <w:t>(number</w:t>
+      </w:r>
+      <w:proofErr w:type="gramStart"/>
+      <w:r>
+        <w:t>);</w:t>
+      </w:r>
+      <w:proofErr w:type="gramEnd"/>
+    </w:p>
+    <w:p>
+      <w:r>
+        <w:t>}</w:t>
+      </w:r>
+    </w:p>
+    <w:p/>
+    <w:p>
+      <w:r>
+        <w:t>Exception Handling</w:t>
+      </w:r>
+    </w:p>
+    <w:p>
+      <w:r>
+        <w:t>Handle exceptions gracefully by catching them and keep them hidden from users.  Use “try, catch and finally”.</w:t>
+      </w:r>
+    </w:p>
+    <w:p/>
+    <w:p>
+      <w:r>
+        <w:t>If there is an error the code will catch an error to be queried later.  You can then continue with the final statement so the error in code doesn’t stop everything.</w:t>
+      </w:r>
+    </w:p>
+    <w:p>
+      <w:r>
+        <w:t xml:space="preserve">function </w:t>
+      </w:r>
+      <w:proofErr w:type="spellStart"/>
+      <w:r>
+        <w:t>imaginarySquareRoot</w:t>
+      </w:r>
+      <w:proofErr w:type="spellEnd"/>
+      <w:r>
+        <w:t>(number) {</w:t>
+      </w:r>
+    </w:p>
+    <w:p>
+      <w:r>
+        <w:t xml:space="preserve">    '</w:t>
+      </w:r>
+      <w:proofErr w:type="gramStart"/>
+      <w:r>
+        <w:t>use</w:t>
+      </w:r>
+      <w:proofErr w:type="gramEnd"/>
+      <w:r>
+        <w:t xml:space="preserve"> strict';</w:t>
+      </w:r>
+    </w:p>
+    <w:p>
+      <w:r>
+        <w:t xml:space="preserve">    let </w:t>
+      </w:r>
+      <w:proofErr w:type="gramStart"/>
+      <w:r>
+        <w:t>answer;</w:t>
+      </w:r>
+      <w:proofErr w:type="gramEnd"/>
+    </w:p>
+    <w:p>
+      <w:r>
+        <w:t xml:space="preserve">    try {</w:t>
+      </w:r>
+    </w:p>
+    <w:p>
+      <w:r>
+        <w:t xml:space="preserve">        answer = String(</w:t>
+      </w:r>
+      <w:proofErr w:type="spellStart"/>
+      <w:r>
+        <w:t>squareRoot</w:t>
+      </w:r>
+      <w:proofErr w:type="spellEnd"/>
+      <w:r>
+        <w:t>(number)</w:t>
+      </w:r>
+      <w:proofErr w:type="gramStart"/>
+      <w:r>
+        <w:t>);</w:t>
+      </w:r>
+      <w:proofErr w:type="gramEnd"/>
+    </w:p>
+    <w:p>
+      <w:r>
+        <w:t xml:space="preserve">    } catch(error) {</w:t>
+      </w:r>
+    </w:p>
+    <w:p>
+      <w:r>
+        <w:t xml:space="preserve">        answer = </w:t>
+      </w:r>
+      <w:proofErr w:type="spellStart"/>
+      <w:r>
+        <w:t>squareRoot</w:t>
+      </w:r>
+      <w:proofErr w:type="spellEnd"/>
+      <w:r>
+        <w:t>(-</w:t>
+      </w:r>
+      <w:proofErr w:type="gramStart"/>
+      <w:r>
+        <w:t>number)+</w:t>
+      </w:r>
+      <w:proofErr w:type="gramEnd"/>
+      <w:r>
+        <w:t>"</w:t>
+      </w:r>
+      <w:proofErr w:type="spellStart"/>
+      <w:r>
+        <w:t>i</w:t>
+      </w:r>
+      <w:proofErr w:type="spellEnd"/>
+      <w:r>
+        <w:t>";</w:t>
+      </w:r>
+    </w:p>
+    <w:p>
+      <w:r>
+        <w:t xml:space="preserve">    } finally {</w:t>
+      </w:r>
+    </w:p>
+    <w:p>
+      <w:r>
+        <w:t xml:space="preserve">        return `+ or - ${answer}</w:t>
+      </w:r>
+      <w:proofErr w:type="gramStart"/>
+      <w:r>
+        <w:t>`;</w:t>
+      </w:r>
+      <w:proofErr w:type="gramEnd"/>
+    </w:p>
+    <w:p>
+      <w:r>
+        <w:t xml:space="preserve">    }</w:t>
+      </w:r>
+    </w:p>
+    <w:p>
+      <w:r>
+        <w:t>}</w:t>
+      </w:r>
+    </w:p>
+    <w:p/>
+    <w:p>
+      <w:r>
+        <w:rPr>
+          <w:highlight w:val="yellow"/>
+        </w:rPr>
+        <w:t>How often are custom error objects used if since there are already built</w:t>
+      </w:r>
+      <w:r>
+        <w:rPr>
+          <w:highlight w:val="yellow"/>
+        </w:rPr>
+        <w:t>-</w:t>
+      </w:r>
+      <w:r>
+        <w:rPr>
+          <w:highlight w:val="yellow"/>
+        </w:rPr>
+        <w:t>in ones?</w:t>
+      </w:r>
+    </w:p>
+    <w:p/>
+    <w:p>
+      <w:r>
+        <w:t>Tests</w:t>
+      </w:r>
+    </w:p>
+    <w:p>
+      <w:r>
+        <w:lastRenderedPageBreak/>
+        <w:t>Good tests mean your code will be less brittle and errors and problems can be easily identified.</w:t>
+      </w:r>
+    </w:p>
+    <w:p/>
+    <w:p>
+      <w:r>
+        <w:t>TDD-test-driven development.  The process of writing tests before any actual code</w:t>
+      </w:r>
+      <w:proofErr w:type="gramStart"/>
+      <w:r>
+        <w:t>….then</w:t>
+      </w:r>
+      <w:proofErr w:type="gramEnd"/>
+      <w:r>
+        <w:t xml:space="preserve"> write code to make it pass the test.  Considered best practice but coders don’t always use it.</w:t>
+      </w:r>
+    </w:p>
+    <w:p/>
+    <w:p>
+      <w:r>
+        <w:t>Testing Framework</w:t>
+      </w:r>
+    </w:p>
+    <w:p>
+      <w:r>
+        <w:t>Use a framework to test code</w:t>
+      </w:r>
+    </w:p>
+    <w:p/>
+    <w:p>
+      <w:r>
+        <w:rPr>
+          <w:highlight w:val="yellow"/>
+        </w:rPr>
+        <w:t xml:space="preserve">Jest—Is this still the best framework to use for </w:t>
+      </w:r>
+      <w:proofErr w:type="gramStart"/>
+      <w:r>
+        <w:rPr>
+          <w:highlight w:val="yellow"/>
+        </w:rPr>
+        <w:t>testing?</w:t>
+      </w:r>
+      <w:r>
+        <w:t>..</w:t>
+      </w:r>
+      <w:proofErr w:type="gramEnd"/>
+      <w:r>
+        <w:t xml:space="preserve"> industry standard?</w:t>
+      </w:r>
+    </w:p>
+    <w:p/>
+    <w:p>
+      <w:r>
+        <w:rPr>
+          <w:highlight w:val="yellow"/>
+        </w:rPr>
+        <w:t>Refractor?</w:t>
+      </w:r>
+      <w:r>
+        <w:t xml:space="preserve">  </w:t>
+      </w:r>
+    </w:p>
+    <w:p/>
+    <w:p>
+      <w:r>
+        <w:t>Jest method link:</w:t>
+      </w:r>
+    </w:p>
+    <w:p>
+      <w:r>
+        <w:t>https://jestjs.io/docs/expect</w:t>
+      </w:r>
+    </w:p>
+    <w:p/>
+    <w:p>
+      <w:pPr>
+        <w:rPr>
+          <w:b/>
+          <w:bCs/>
+        </w:rPr>
+      </w:pPr>
+      <w:r>
+        <w:rPr>
+          <w:b/>
+          <w:bCs/>
+        </w:rPr>
+        <w:t>Exception object</w:t>
+      </w:r>
+      <w:r>
+        <w:t xml:space="preserve"> –has methods called </w:t>
+      </w:r>
+      <w:r>
+        <w:rPr>
+          <w:b/>
+          <w:bCs/>
+        </w:rPr>
+        <w:t>matchers</w:t>
+      </w:r>
+    </w:p>
+    <w:p>
+      <w:pPr>
+        <w:rPr>
+          <w:b/>
+          <w:bCs/>
+        </w:rPr>
+      </w:pPr>
+    </w:p>
+    <w:p>
+      <w:r>
+        <w:t xml:space="preserve">What is the </w:t>
+      </w:r>
+      <w:proofErr w:type="gramStart"/>
+      <w:r>
+        <w:t>it(</w:t>
+      </w:r>
+      <w:proofErr w:type="gramEnd"/>
+      <w:r>
+        <w:t>) method?</w:t>
+      </w:r>
+    </w:p>
+    <w:p>
+      <w:pPr>
+        <w:rPr>
+          <w:b/>
+          <w:bCs/>
+        </w:rPr>
+      </w:pPr>
+    </w:p>
     <w:p/>
     <w:sectPr>
       <w:pgSz w:w="12240" w:h="15840"/>

</xml_diff>